<commit_message>
Added TESTCASES.md, BUGS.md & refactored tests
</commit_message>
<xml_diff>
--- a/Задание 1.docx
+++ b/Задание 1.docx
@@ -256,6 +256,7 @@
             <w:r>
               <w:rPr>
                 <w:rFonts w:ascii="Times New Roman" w:hAnsi="Times New Roman" w:cs="Times New Roman"/>
+                <w:noProof/>
                 <w:sz w:val="24"/>
                 <w:szCs w:val="24"/>
               </w:rPr>
@@ -384,6 +385,7 @@
             <w:r>
               <w:rPr>
                 <w:rFonts w:ascii="Times New Roman" w:hAnsi="Times New Roman" w:cs="Times New Roman"/>
+                <w:noProof/>
                 <w:sz w:val="24"/>
                 <w:szCs w:val="24"/>
               </w:rPr>
@@ -512,6 +514,7 @@
             <w:r>
               <w:rPr>
                 <w:rFonts w:ascii="Times New Roman" w:hAnsi="Times New Roman" w:cs="Times New Roman"/>
+                <w:noProof/>
                 <w:sz w:val="24"/>
                 <w:szCs w:val="24"/>
               </w:rPr>
@@ -603,56 +606,73 @@
                 <w:rFonts w:ascii="Times New Roman" w:hAnsi="Times New Roman" w:cs="Times New Roman"/>
                 <w:sz w:val="24"/>
                 <w:szCs w:val="24"/>
+              </w:rPr>
+              <w:t xml:space="preserve"> </w:t>
+            </w:r>
+            <w:r>
+              <w:rPr>
+                <w:rFonts w:ascii="Times New Roman" w:hAnsi="Times New Roman" w:cs="Times New Roman"/>
+                <w:sz w:val="24"/>
+                <w:szCs w:val="24"/>
+              </w:rPr>
+              <w:t>«</w:t>
+            </w:r>
+            <w:proofErr w:type="spellStart"/>
+            <w:r>
+              <w:rPr>
+                <w:rFonts w:ascii="Times New Roman" w:hAnsi="Times New Roman" w:cs="Times New Roman"/>
+                <w:sz w:val="24"/>
+                <w:szCs w:val="24"/>
+              </w:rPr>
+              <w:t>Ховин</w:t>
+            </w:r>
+            <w:proofErr w:type="spellEnd"/>
+            <w:r>
+              <w:rPr>
+                <w:rFonts w:ascii="Times New Roman" w:hAnsi="Times New Roman" w:cs="Times New Roman"/>
+                <w:sz w:val="24"/>
+                <w:szCs w:val="24"/>
+              </w:rPr>
+              <w:t>»</w:t>
+            </w:r>
+            <w:r>
+              <w:rPr>
+                <w:rFonts w:ascii="Times New Roman" w:hAnsi="Times New Roman" w:cs="Times New Roman"/>
+                <w:sz w:val="24"/>
+                <w:szCs w:val="24"/>
+              </w:rPr>
+              <w:t>. Предположительно, норвежская станция.</w:t>
+            </w:r>
+            <w:r>
+              <w:rPr>
+                <w:rFonts w:ascii="Times New Roman" w:hAnsi="Times New Roman" w:cs="Times New Roman"/>
+                <w:sz w:val="24"/>
+                <w:szCs w:val="24"/>
+              </w:rPr>
+              <w:t xml:space="preserve"> Это баг, так как поиск ведётся по Москве.</w:t>
+            </w:r>
+          </w:p>
+        </w:tc>
+        <w:tc>
+          <w:tcPr>
+            <w:tcW w:w="2336" w:type="dxa"/>
+          </w:tcPr>
+          <w:p>
+            <w:pPr>
+              <w:rPr>
+                <w:rFonts w:ascii="Times New Roman" w:hAnsi="Times New Roman" w:cs="Times New Roman"/>
+                <w:sz w:val="24"/>
+                <w:szCs w:val="24"/>
                 <w:lang w:val="en-US"/>
               </w:rPr>
-              <w:t xml:space="preserve"> </w:t>
-            </w:r>
-            <w:r>
-              <w:rPr>
-                <w:rFonts w:ascii="Times New Roman" w:hAnsi="Times New Roman" w:cs="Times New Roman"/>
-                <w:sz w:val="24"/>
-                <w:szCs w:val="24"/>
-              </w:rPr>
-              <w:t>«Ховин»</w:t>
-            </w:r>
-            <w:r>
-              <w:rPr>
-                <w:rFonts w:ascii="Times New Roman" w:hAnsi="Times New Roman" w:cs="Times New Roman"/>
-                <w:sz w:val="24"/>
-                <w:szCs w:val="24"/>
-              </w:rPr>
-              <w:t>. Предположительно, норвежская станция.</w:t>
-            </w:r>
-            <w:r>
-              <w:rPr>
-                <w:rFonts w:ascii="Times New Roman" w:hAnsi="Times New Roman" w:cs="Times New Roman"/>
-                <w:sz w:val="24"/>
-                <w:szCs w:val="24"/>
-              </w:rPr>
-              <w:t xml:space="preserve"> Это баг, так как поиск ведётся по Москве.</w:t>
-            </w:r>
-          </w:p>
-        </w:tc>
-        <w:tc>
-          <w:tcPr>
-            <w:tcW w:w="2336" w:type="dxa"/>
-          </w:tcPr>
-          <w:p>
-            <w:pPr>
+            </w:pPr>
+            <w:r>
               <w:rPr>
                 <w:rFonts w:ascii="Times New Roman" w:hAnsi="Times New Roman" w:cs="Times New Roman"/>
                 <w:sz w:val="24"/>
                 <w:szCs w:val="24"/>
                 <w:lang w:val="en-US"/>
               </w:rPr>
-            </w:pPr>
-            <w:r>
-              <w:rPr>
-                <w:rFonts w:ascii="Times New Roman" w:hAnsi="Times New Roman" w:cs="Times New Roman"/>
-                <w:sz w:val="24"/>
-                <w:szCs w:val="24"/>
-                <w:lang w:val="en-US"/>
-              </w:rPr>
               <w:t>medium</w:t>
             </w:r>
           </w:p>
@@ -672,6 +692,7 @@
             <w:r>
               <w:rPr>
                 <w:rFonts w:ascii="Times New Roman" w:hAnsi="Times New Roman" w:cs="Times New Roman"/>
+                <w:noProof/>
                 <w:sz w:val="24"/>
                 <w:szCs w:val="24"/>
               </w:rPr>
@@ -715,6 +736,15 @@
         </w:tc>
       </w:tr>
     </w:tbl>
+    <w:p>
+      <w:pPr>
+        <w:rPr>
+          <w:rFonts w:ascii="Times New Roman" w:hAnsi="Times New Roman" w:cs="Times New Roman"/>
+          <w:sz w:val="24"/>
+          <w:szCs w:val="24"/>
+        </w:rPr>
+      </w:pPr>
+    </w:p>
     <w:p>
       <w:pPr>
         <w:rPr>

</xml_diff>